<commit_message>
Documentacion de nueva funcionalidad
Se modelo el actualizar datos del paciente
</commit_message>
<xml_diff>
--- a/Diagramas del proyecto.docx
+++ b/Diagramas del proyecto.docx
@@ -55,10 +55,10 @@
           <w:noProof/>
         </w:rPr>
         <w:drawing>
-          <wp:inline distT="0" distB="0" distL="0" distR="0" wp14:anchorId="25F0AF6E" wp14:editId="1D86E727">
-            <wp:extent cx="4762500" cy="1419225"/>
-            <wp:effectExtent l="0" t="0" r="0" b="9525"/>
-            <wp:docPr id="1" name="Imagen 1"/>
+          <wp:inline distT="0" distB="0" distL="0" distR="0" wp14:anchorId="4FEABC4E" wp14:editId="60621C3F">
+            <wp:extent cx="5400040" cy="1347470"/>
+            <wp:effectExtent l="0" t="0" r="0" b="5080"/>
+            <wp:docPr id="4" name="Imagen 4"/>
             <wp:cNvGraphicFramePr>
               <a:graphicFrameLocks xmlns:a="http://schemas.openxmlformats.org/drawingml/2006/main" noChangeAspect="1"/>
             </wp:cNvGraphicFramePr>
@@ -78,7 +78,7 @@
                   <pic:spPr>
                     <a:xfrm>
                       <a:off x="0" y="0"/>
-                      <a:ext cx="4762500" cy="1419225"/>
+                      <a:ext cx="5400040" cy="1347470"/>
                     </a:xfrm>
                     <a:prstGeom prst="rect">
                       <a:avLst/>
@@ -107,16 +107,31 @@
           <w:sz w:val="28"/>
           <w:szCs w:val="28"/>
         </w:rPr>
-        <w:t>Diagrama de flujo</w:t>
+        <w:t xml:space="preserve">Diagrama de </w:t>
+      </w:r>
+      <w:r>
+        <w:rPr>
+          <w:b/>
+          <w:bCs/>
+          <w:sz w:val="28"/>
+          <w:szCs w:val="28"/>
+        </w:rPr>
+        <w:t>Actividad</w:t>
+      </w:r>
+      <w:r>
+        <w:rPr>
+          <w:b/>
+          <w:bCs/>
+          <w:sz w:val="28"/>
+          <w:szCs w:val="28"/>
+        </w:rPr>
+        <w:t xml:space="preserve"> Ingresar al sistema</w:t>
       </w:r>
     </w:p>
     <w:p>
       <w:pPr>
         <w:rPr>
-          <w:b/>
-          <w:bCs/>
-          <w:sz w:val="28"/>
-          <w:szCs w:val="28"/>
+          <w:noProof/>
         </w:rPr>
       </w:pPr>
       <w:r>
@@ -148,6 +163,118 @@
                     <a:xfrm>
                       <a:off x="0" y="0"/>
                       <a:ext cx="5400040" cy="4981575"/>
+                    </a:xfrm>
+                    <a:prstGeom prst="rect">
+                      <a:avLst/>
+                    </a:prstGeom>
+                  </pic:spPr>
+                </pic:pic>
+              </a:graphicData>
+            </a:graphic>
+          </wp:inline>
+        </w:drawing>
+      </w:r>
+    </w:p>
+    <w:p>
+      <w:pPr>
+        <w:rPr>
+          <w:noProof/>
+        </w:rPr>
+      </w:pPr>
+    </w:p>
+    <w:p>
+      <w:pPr>
+        <w:rPr>
+          <w:noProof/>
+        </w:rPr>
+      </w:pPr>
+    </w:p>
+    <w:p>
+      <w:pPr>
+        <w:rPr>
+          <w:noProof/>
+        </w:rPr>
+      </w:pPr>
+    </w:p>
+    <w:p>
+      <w:pPr>
+        <w:rPr>
+          <w:noProof/>
+        </w:rPr>
+      </w:pPr>
+    </w:p>
+    <w:p>
+      <w:pPr>
+        <w:rPr>
+          <w:b/>
+          <w:bCs/>
+          <w:sz w:val="28"/>
+          <w:szCs w:val="28"/>
+        </w:rPr>
+      </w:pPr>
+      <w:r>
+        <w:rPr>
+          <w:sz w:val="28"/>
+          <w:szCs w:val="28"/>
+        </w:rPr>
+        <w:lastRenderedPageBreak/>
+        <w:tab/>
+      </w:r>
+      <w:r>
+        <w:rPr>
+          <w:b/>
+          <w:bCs/>
+          <w:sz w:val="28"/>
+          <w:szCs w:val="28"/>
+        </w:rPr>
+        <w:t xml:space="preserve">Diagrama de Actividad </w:t>
+      </w:r>
+      <w:r>
+        <w:rPr>
+          <w:b/>
+          <w:bCs/>
+          <w:sz w:val="28"/>
+          <w:szCs w:val="28"/>
+        </w:rPr>
+        <w:t>Actualizar datos.</w:t>
+      </w:r>
+    </w:p>
+    <w:p>
+      <w:pPr>
+        <w:rPr>
+          <w:sz w:val="28"/>
+          <w:szCs w:val="28"/>
+        </w:rPr>
+      </w:pPr>
+      <w:r>
+        <w:rPr>
+          <w:noProof/>
+        </w:rPr>
+        <w:drawing>
+          <wp:inline distT="0" distB="0" distL="0" distR="0" wp14:anchorId="076431DD" wp14:editId="29D9B0E5">
+            <wp:extent cx="4752975" cy="5038725"/>
+            <wp:effectExtent l="0" t="0" r="9525" b="9525"/>
+            <wp:docPr id="3" name="Imagen 3"/>
+            <wp:cNvGraphicFramePr>
+              <a:graphicFrameLocks xmlns:a="http://schemas.openxmlformats.org/drawingml/2006/main" noChangeAspect="1"/>
+            </wp:cNvGraphicFramePr>
+            <a:graphic xmlns:a="http://schemas.openxmlformats.org/drawingml/2006/main">
+              <a:graphicData uri="http://schemas.openxmlformats.org/drawingml/2006/picture">
+                <pic:pic xmlns:pic="http://schemas.openxmlformats.org/drawingml/2006/picture">
+                  <pic:nvPicPr>
+                    <pic:cNvPr id="1" name=""/>
+                    <pic:cNvPicPr/>
+                  </pic:nvPicPr>
+                  <pic:blipFill>
+                    <a:blip r:embed="rId6"/>
+                    <a:stretch>
+                      <a:fillRect/>
+                    </a:stretch>
+                  </pic:blipFill>
+                  <pic:spPr>
+                    <a:xfrm>
+                      <a:off x="0" y="0"/>
+                      <a:ext cx="4752975" cy="5038725"/>
                     </a:xfrm>
                     <a:prstGeom prst="rect">
                       <a:avLst/>

</xml_diff>